<commit_message>
update to  new struct
</commit_message>
<xml_diff>
--- a/Doc/触摸屏事件.docx
+++ b/Doc/触摸屏事件.docx
@@ -10,9 +10,6 @@
           <w:numId w:val="1"/>
         </w:numPr>
         <w:ind w:firstLineChars="0"/>
-        <w:rPr>
-          <w:rFonts w:hint="eastAsia"/>
-        </w:rPr>
       </w:pPr>
       <w:r>
         <w:rPr>
@@ -25,32 +22,21 @@
       <w:pPr>
         <w:pStyle w:val="a5"/>
         <w:ind w:left="360" w:firstLineChars="0" w:firstLine="0"/>
-        <w:rPr>
-          <w:rFonts w:hint="eastAsia"/>
-        </w:rPr>
       </w:pPr>
     </w:p>
     <w:p>
       <w:pPr>
         <w:pStyle w:val="a5"/>
         <w:ind w:left="360" w:firstLineChars="0" w:firstLine="0"/>
+      </w:pPr>
+      <w:r>
         <w:rPr>
           <w:rFonts w:hint="eastAsia"/>
         </w:rPr>
-      </w:pPr>
-      <w:r>
-        <w:rPr>
-          <w:rFonts w:hint="eastAsia"/>
-        </w:rPr>
         <w:t>协议：</w:t>
       </w:r>
     </w:p>
     <w:p>
-      <w:pPr>
-        <w:rPr>
-          <w:rFonts w:hint="eastAsia"/>
-        </w:rPr>
-      </w:pPr>
       <w:proofErr w:type="spellStart"/>
       <w:r>
         <w:rPr>
@@ -87,19 +73,19 @@
         <w:widowControl/>
         <w:jc w:val="left"/>
         <w:rPr>
+          <w:rFonts w:ascii="宋体" w:eastAsia="宋体" w:hAnsi="宋体" w:cs="宋体"/>
+          <w:kern w:val="0"/>
+          <w:sz w:val="24"/>
+          <w:szCs w:val="24"/>
+        </w:rPr>
+      </w:pPr>
+      <w:r>
+        <w:rPr>
           <w:rFonts w:ascii="宋体" w:eastAsia="宋体" w:hAnsi="宋体" w:cs="宋体" w:hint="eastAsia"/>
           <w:kern w:val="0"/>
           <w:sz w:val="24"/>
           <w:szCs w:val="24"/>
         </w:rPr>
-      </w:pPr>
-      <w:r>
-        <w:rPr>
-          <w:rFonts w:ascii="宋体" w:eastAsia="宋体" w:hAnsi="宋体" w:cs="宋体" w:hint="eastAsia"/>
-          <w:kern w:val="0"/>
-          <w:sz w:val="24"/>
-          <w:szCs w:val="24"/>
-        </w:rPr>
         <w:t>TOUCH START</w:t>
       </w:r>
     </w:p>
@@ -108,7 +94,7 @@
         <w:widowControl/>
         <w:jc w:val="left"/>
         <w:rPr>
-          <w:rFonts w:ascii="宋体" w:eastAsia="宋体" w:hAnsi="宋体" w:cs="宋体" w:hint="eastAsia"/>
+          <w:rFonts w:ascii="宋体" w:eastAsia="宋体" w:hAnsi="宋体" w:cs="宋体"/>
           <w:kern w:val="0"/>
           <w:sz w:val="24"/>
           <w:szCs w:val="24"/>
@@ -130,7 +116,7 @@
         <w:ind w:firstLineChars="200" w:firstLine="480"/>
         <w:jc w:val="left"/>
         <w:rPr>
-          <w:rFonts w:ascii="宋体" w:eastAsia="宋体" w:hAnsi="宋体" w:cs="宋体" w:hint="eastAsia"/>
+          <w:rFonts w:ascii="宋体" w:eastAsia="宋体" w:hAnsi="宋体" w:cs="宋体"/>
           <w:kern w:val="0"/>
           <w:sz w:val="24"/>
           <w:szCs w:val="24"/>
@@ -172,7 +158,7 @@
         <w:ind w:firstLineChars="200" w:firstLine="480"/>
         <w:jc w:val="left"/>
         <w:rPr>
-          <w:rFonts w:ascii="宋体" w:eastAsia="宋体" w:hAnsi="宋体" w:cs="宋体" w:hint="eastAsia"/>
+          <w:rFonts w:ascii="宋体" w:eastAsia="宋体" w:hAnsi="宋体" w:cs="宋体"/>
           <w:kern w:val="0"/>
           <w:sz w:val="24"/>
           <w:szCs w:val="24"/>
@@ -234,7 +220,7 @@
         <w:ind w:firstLineChars="200" w:firstLine="480"/>
         <w:jc w:val="left"/>
         <w:rPr>
-          <w:rFonts w:ascii="宋体" w:eastAsia="宋体" w:hAnsi="宋体" w:cs="宋体" w:hint="eastAsia"/>
+          <w:rFonts w:ascii="宋体" w:eastAsia="宋体" w:hAnsi="宋体" w:cs="宋体"/>
           <w:kern w:val="0"/>
           <w:sz w:val="24"/>
           <w:szCs w:val="24"/>
@@ -278,65 +264,85 @@
         <w:ind w:firstLineChars="200" w:firstLine="480"/>
         <w:jc w:val="left"/>
         <w:rPr>
+          <w:rFonts w:ascii="宋体" w:eastAsia="宋体" w:hAnsi="宋体" w:cs="宋体"/>
+          <w:kern w:val="0"/>
+          <w:sz w:val="24"/>
+          <w:szCs w:val="24"/>
+        </w:rPr>
+      </w:pPr>
+      <w:r>
+        <w:rPr>
+          <w:rFonts w:ascii="宋体" w:eastAsia="宋体" w:hAnsi="宋体" w:cs="宋体"/>
+          <w:kern w:val="0"/>
+          <w:sz w:val="24"/>
+          <w:szCs w:val="24"/>
+        </w:rPr>
+        <w:t>{</w:t>
+      </w:r>
+    </w:p>
+    <w:p>
+      <w:pPr>
+        <w:widowControl/>
+        <w:ind w:left="360" w:firstLineChars="200" w:firstLine="480"/>
+        <w:jc w:val="left"/>
+        <w:rPr>
+          <w:rFonts w:ascii="宋体" w:eastAsia="宋体" w:hAnsi="宋体" w:cs="宋体"/>
+          <w:kern w:val="0"/>
+          <w:sz w:val="24"/>
+          <w:szCs w:val="24"/>
+        </w:rPr>
+      </w:pPr>
+      <w:r>
+        <w:rPr>
+          <w:rFonts w:ascii="宋体" w:eastAsia="宋体" w:hAnsi="宋体" w:cs="宋体"/>
+          <w:kern w:val="0"/>
+          <w:sz w:val="24"/>
+          <w:szCs w:val="24"/>
+        </w:rPr>
+        <w:t>"event":"[{"c":[{"x":473,"y</w:t>
+      </w:r>
+      <w:r>
+        <w:rPr>
+          <w:rFonts w:ascii="宋体" w:eastAsia="宋体" w:hAnsi="宋体" w:cs="宋体"/>
+          <w:kern w:val="0"/>
+          <w:sz w:val="24"/>
+          <w:szCs w:val="24"/>
+        </w:rPr>
+        <w:t>":275}]",</w:t>
+      </w:r>
+    </w:p>
+    <w:p>
+      <w:pPr>
+        <w:widowControl/>
+        <w:ind w:left="360" w:firstLineChars="200" w:firstLine="480"/>
+        <w:jc w:val="left"/>
+        <w:rPr>
+          <w:rFonts w:ascii="宋体" w:eastAsia="宋体" w:hAnsi="宋体" w:cs="宋体"/>
+          <w:kern w:val="0"/>
+          <w:sz w:val="24"/>
+          <w:szCs w:val="24"/>
+        </w:rPr>
+      </w:pPr>
+      <w:r>
+        <w:rPr>
+          <w:rFonts w:ascii="宋体" w:eastAsia="宋体" w:hAnsi="宋体" w:cs="宋体"/>
+          <w:kern w:val="0"/>
+          <w:sz w:val="24"/>
+          <w:szCs w:val="24"/>
+        </w:rPr>
+        <w:t>"type":"</w:t>
+      </w:r>
+      <w:r>
+        <w:rPr>
           <w:rFonts w:ascii="宋体" w:eastAsia="宋体" w:hAnsi="宋体" w:cs="宋体" w:hint="eastAsia"/>
           <w:kern w:val="0"/>
           <w:sz w:val="24"/>
           <w:szCs w:val="24"/>
         </w:rPr>
-      </w:pPr>
-      <w:r>
-        <w:rPr>
-          <w:rFonts w:ascii="宋体" w:eastAsia="宋体" w:hAnsi="宋体" w:cs="宋体"/>
-          <w:kern w:val="0"/>
-          <w:sz w:val="24"/>
-          <w:szCs w:val="24"/>
-        </w:rPr>
-        <w:t>{</w:t>
-      </w:r>
-    </w:p>
-    <w:p>
-      <w:pPr>
-        <w:widowControl/>
-        <w:ind w:left="360" w:firstLineChars="200" w:firstLine="480"/>
-        <w:jc w:val="left"/>
-        <w:rPr>
-          <w:rFonts w:ascii="宋体" w:eastAsia="宋体" w:hAnsi="宋体" w:cs="宋体" w:hint="eastAsia"/>
-          <w:kern w:val="0"/>
-          <w:sz w:val="24"/>
-          <w:szCs w:val="24"/>
-        </w:rPr>
-      </w:pPr>
-      <w:r>
-        <w:rPr>
-          <w:rFonts w:ascii="宋体" w:eastAsia="宋体" w:hAnsi="宋体" w:cs="宋体"/>
-          <w:kern w:val="0"/>
-          <w:sz w:val="24"/>
-          <w:szCs w:val="24"/>
-        </w:rPr>
-        <w:t>"event":"[{"c":[{"x":473,"y</w:t>
-      </w:r>
-      <w:r>
-        <w:rPr>
-          <w:rFonts w:ascii="宋体" w:eastAsia="宋体" w:hAnsi="宋体" w:cs="宋体"/>
-          <w:kern w:val="0"/>
-          <w:sz w:val="24"/>
-          <w:szCs w:val="24"/>
-        </w:rPr>
-        <w:t>":275}]",</w:t>
-      </w:r>
-    </w:p>
-    <w:p>
-      <w:pPr>
-        <w:widowControl/>
-        <w:ind w:left="360" w:firstLineChars="200" w:firstLine="480"/>
-        <w:jc w:val="left"/>
-        <w:rPr>
-          <w:rFonts w:ascii="宋体" w:eastAsia="宋体" w:hAnsi="宋体" w:cs="宋体" w:hint="eastAsia"/>
-          <w:kern w:val="0"/>
-          <w:sz w:val="24"/>
-          <w:szCs w:val="24"/>
-        </w:rPr>
-      </w:pPr>
+        <w:t>BEGIN</w:t>
+      </w:r>
+      <w:bookmarkStart w:id="0" w:name="_GoBack"/>
+      <w:bookmarkEnd w:id="0"/>
       <w:r>
         <w:rPr>
           <w:rFonts w:ascii="宋体" w:eastAsia="宋体" w:hAnsi="宋体" w:cs="宋体"/>
@@ -346,37 +352,6 @@
         </w:rPr>
         <w:t>"</w:t>
       </w:r>
-      <w:proofErr w:type="spellStart"/>
-      <w:proofErr w:type="gramStart"/>
-      <w:r>
-        <w:rPr>
-          <w:rFonts w:ascii="宋体" w:eastAsia="宋体" w:hAnsi="宋体" w:cs="宋体"/>
-          <w:kern w:val="0"/>
-          <w:sz w:val="24"/>
-          <w:szCs w:val="24"/>
-        </w:rPr>
-        <w:t>type</w:t>
-      </w:r>
-      <w:proofErr w:type="gramEnd"/>
-      <w:r>
-        <w:rPr>
-          <w:rFonts w:ascii="宋体" w:eastAsia="宋体" w:hAnsi="宋体" w:cs="宋体"/>
-          <w:kern w:val="0"/>
-          <w:sz w:val="24"/>
-          <w:szCs w:val="24"/>
-        </w:rPr>
-        <w:t>":"START</w:t>
-      </w:r>
-      <w:proofErr w:type="spellEnd"/>
-      <w:r>
-        <w:rPr>
-          <w:rFonts w:ascii="宋体" w:eastAsia="宋体" w:hAnsi="宋体" w:cs="宋体"/>
-          <w:kern w:val="0"/>
-          <w:sz w:val="24"/>
-          <w:szCs w:val="24"/>
-        </w:rPr>
-        <w:t>"</w:t>
-      </w:r>
     </w:p>
     <w:p>
       <w:pPr>
@@ -384,7 +359,7 @@
         <w:ind w:firstLineChars="200" w:firstLine="480"/>
         <w:jc w:val="left"/>
         <w:rPr>
-          <w:rFonts w:ascii="宋体" w:eastAsia="宋体" w:hAnsi="宋体" w:cs="宋体" w:hint="eastAsia"/>
+          <w:rFonts w:ascii="宋体" w:eastAsia="宋体" w:hAnsi="宋体" w:cs="宋体"/>
           <w:kern w:val="0"/>
           <w:sz w:val="24"/>
           <w:szCs w:val="24"/>
@@ -405,7 +380,7 @@
         <w:widowControl/>
         <w:jc w:val="left"/>
         <w:rPr>
-          <w:rFonts w:ascii="宋体" w:eastAsia="宋体" w:hAnsi="宋体" w:cs="宋体" w:hint="eastAsia"/>
+          <w:rFonts w:ascii="宋体" w:eastAsia="宋体" w:hAnsi="宋体" w:cs="宋体"/>
           <w:kern w:val="0"/>
           <w:sz w:val="24"/>
           <w:szCs w:val="24"/>
@@ -422,11 +397,6 @@
       </w:r>
     </w:p>
     <w:p>
-      <w:pPr>
-        <w:rPr>
-          <w:rFonts w:hint="eastAsia"/>
-        </w:rPr>
-      </w:pPr>
       <w:proofErr w:type="spellStart"/>
       <w:r>
         <w:rPr>
@@ -463,37 +433,28 @@
         <w:widowControl/>
         <w:jc w:val="left"/>
         <w:rPr>
+          <w:rFonts w:ascii="宋体" w:eastAsia="宋体" w:hAnsi="宋体" w:cs="宋体"/>
+          <w:kern w:val="0"/>
+          <w:sz w:val="24"/>
+          <w:szCs w:val="24"/>
+        </w:rPr>
+      </w:pPr>
+      <w:r>
+        <w:rPr>
           <w:rFonts w:ascii="宋体" w:eastAsia="宋体" w:hAnsi="宋体" w:cs="宋体" w:hint="eastAsia"/>
           <w:kern w:val="0"/>
           <w:sz w:val="24"/>
           <w:szCs w:val="24"/>
         </w:rPr>
-      </w:pPr>
-      <w:r>
-        <w:rPr>
-          <w:rFonts w:ascii="宋体" w:eastAsia="宋体" w:hAnsi="宋体" w:cs="宋体" w:hint="eastAsia"/>
-          <w:kern w:val="0"/>
-          <w:sz w:val="24"/>
-          <w:szCs w:val="24"/>
-        </w:rPr>
-        <w:t xml:space="preserve">TOUCH </w:t>
-      </w:r>
-      <w:r>
-        <w:rPr>
-          <w:rFonts w:ascii="宋体" w:eastAsia="宋体" w:hAnsi="宋体" w:cs="宋体" w:hint="eastAsia"/>
-          <w:kern w:val="0"/>
-          <w:sz w:val="24"/>
-          <w:szCs w:val="24"/>
-        </w:rPr>
-        <w:t>END</w:t>
-      </w:r>
-    </w:p>
-    <w:p>
-      <w:pPr>
-        <w:widowControl/>
-        <w:jc w:val="left"/>
-        <w:rPr>
-          <w:rFonts w:ascii="宋体" w:eastAsia="宋体" w:hAnsi="宋体" w:cs="宋体" w:hint="eastAsia"/>
+        <w:t>TOUCH END</w:t>
+      </w:r>
+    </w:p>
+    <w:p>
+      <w:pPr>
+        <w:widowControl/>
+        <w:jc w:val="left"/>
+        <w:rPr>
+          <w:rFonts w:ascii="宋体" w:eastAsia="宋体" w:hAnsi="宋体" w:cs="宋体"/>
           <w:kern w:val="0"/>
           <w:sz w:val="24"/>
           <w:szCs w:val="24"/>
@@ -515,7 +476,7 @@
         <w:ind w:firstLineChars="200" w:firstLine="480"/>
         <w:jc w:val="left"/>
         <w:rPr>
-          <w:rFonts w:ascii="宋体" w:eastAsia="宋体" w:hAnsi="宋体" w:cs="宋体" w:hint="eastAsia"/>
+          <w:rFonts w:ascii="宋体" w:eastAsia="宋体" w:hAnsi="宋体" w:cs="宋体"/>
           <w:kern w:val="0"/>
           <w:sz w:val="24"/>
           <w:szCs w:val="24"/>
@@ -557,7 +518,7 @@
         <w:ind w:firstLineChars="200" w:firstLine="480"/>
         <w:jc w:val="left"/>
         <w:rPr>
-          <w:rFonts w:ascii="宋体" w:eastAsia="宋体" w:hAnsi="宋体" w:cs="宋体" w:hint="eastAsia"/>
+          <w:rFonts w:ascii="宋体" w:eastAsia="宋体" w:hAnsi="宋体" w:cs="宋体"/>
           <w:kern w:val="0"/>
           <w:sz w:val="24"/>
           <w:szCs w:val="24"/>
@@ -619,7 +580,7 @@
         <w:ind w:firstLineChars="200" w:firstLine="480"/>
         <w:jc w:val="left"/>
         <w:rPr>
-          <w:rFonts w:ascii="宋体" w:eastAsia="宋体" w:hAnsi="宋体" w:cs="宋体" w:hint="eastAsia"/>
+          <w:rFonts w:ascii="宋体" w:eastAsia="宋体" w:hAnsi="宋体" w:cs="宋体"/>
           <w:kern w:val="0"/>
           <w:sz w:val="24"/>
           <w:szCs w:val="24"/>
@@ -663,7 +624,7 @@
         <w:ind w:firstLineChars="200" w:firstLine="480"/>
         <w:jc w:val="left"/>
         <w:rPr>
-          <w:rFonts w:ascii="宋体" w:eastAsia="宋体" w:hAnsi="宋体" w:cs="宋体" w:hint="eastAsia"/>
+          <w:rFonts w:ascii="宋体" w:eastAsia="宋体" w:hAnsi="宋体" w:cs="宋体"/>
           <w:kern w:val="0"/>
           <w:sz w:val="24"/>
           <w:szCs w:val="24"/>
@@ -685,7 +646,7 @@
         <w:ind w:left="360" w:firstLineChars="200" w:firstLine="480"/>
         <w:jc w:val="left"/>
         <w:rPr>
-          <w:rFonts w:ascii="宋体" w:eastAsia="宋体" w:hAnsi="宋体" w:cs="宋体" w:hint="eastAsia"/>
+          <w:rFonts w:ascii="宋体" w:eastAsia="宋体" w:hAnsi="宋体" w:cs="宋体"/>
           <w:kern w:val="0"/>
           <w:sz w:val="24"/>
           <w:szCs w:val="24"/>
@@ -716,7 +677,7 @@
         <w:ind w:left="360" w:firstLineChars="200" w:firstLine="480"/>
         <w:jc w:val="left"/>
         <w:rPr>
-          <w:rFonts w:ascii="宋体" w:eastAsia="宋体" w:hAnsi="宋体" w:cs="宋体" w:hint="eastAsia"/>
+          <w:rFonts w:ascii="宋体" w:eastAsia="宋体" w:hAnsi="宋体" w:cs="宋体"/>
           <w:kern w:val="0"/>
           <w:sz w:val="24"/>
           <w:szCs w:val="24"/>
@@ -778,7 +739,7 @@
         <w:ind w:firstLineChars="200" w:firstLine="480"/>
         <w:jc w:val="left"/>
         <w:rPr>
-          <w:rFonts w:ascii="宋体" w:eastAsia="宋体" w:hAnsi="宋体" w:cs="宋体" w:hint="eastAsia"/>
+          <w:rFonts w:ascii="宋体" w:eastAsia="宋体" w:hAnsi="宋体" w:cs="宋体"/>
           <w:kern w:val="0"/>
           <w:sz w:val="24"/>
           <w:szCs w:val="24"/>
@@ -816,11 +777,6 @@
       </w:r>
     </w:p>
     <w:p>
-      <w:pPr>
-        <w:rPr>
-          <w:rFonts w:hint="eastAsia"/>
-        </w:rPr>
-      </w:pPr>
       <w:proofErr w:type="spellStart"/>
       <w:r>
         <w:rPr>
@@ -857,37 +813,28 @@
         <w:widowControl/>
         <w:jc w:val="left"/>
         <w:rPr>
+          <w:rFonts w:ascii="宋体" w:eastAsia="宋体" w:hAnsi="宋体" w:cs="宋体"/>
+          <w:kern w:val="0"/>
+          <w:sz w:val="24"/>
+          <w:szCs w:val="24"/>
+        </w:rPr>
+      </w:pPr>
+      <w:r>
+        <w:rPr>
           <w:rFonts w:ascii="宋体" w:eastAsia="宋体" w:hAnsi="宋体" w:cs="宋体" w:hint="eastAsia"/>
           <w:kern w:val="0"/>
           <w:sz w:val="24"/>
           <w:szCs w:val="24"/>
         </w:rPr>
-      </w:pPr>
-      <w:r>
-        <w:rPr>
-          <w:rFonts w:ascii="宋体" w:eastAsia="宋体" w:hAnsi="宋体" w:cs="宋体" w:hint="eastAsia"/>
-          <w:kern w:val="0"/>
-          <w:sz w:val="24"/>
-          <w:szCs w:val="24"/>
-        </w:rPr>
-        <w:t xml:space="preserve">TOUCH </w:t>
-      </w:r>
-      <w:r>
-        <w:rPr>
-          <w:rFonts w:ascii="宋体" w:eastAsia="宋体" w:hAnsi="宋体" w:cs="宋体" w:hint="eastAsia"/>
-          <w:kern w:val="0"/>
-          <w:sz w:val="24"/>
-          <w:szCs w:val="24"/>
-        </w:rPr>
-        <w:t>MOVE</w:t>
-      </w:r>
-    </w:p>
-    <w:p>
-      <w:pPr>
-        <w:widowControl/>
-        <w:jc w:val="left"/>
-        <w:rPr>
-          <w:rFonts w:ascii="宋体" w:eastAsia="宋体" w:hAnsi="宋体" w:cs="宋体" w:hint="eastAsia"/>
+        <w:t>TOUCH MOVE</w:t>
+      </w:r>
+    </w:p>
+    <w:p>
+      <w:pPr>
+        <w:widowControl/>
+        <w:jc w:val="left"/>
+        <w:rPr>
+          <w:rFonts w:ascii="宋体" w:eastAsia="宋体" w:hAnsi="宋体" w:cs="宋体"/>
           <w:kern w:val="0"/>
           <w:sz w:val="24"/>
           <w:szCs w:val="24"/>
@@ -909,7 +856,7 @@
         <w:ind w:firstLineChars="200" w:firstLine="480"/>
         <w:jc w:val="left"/>
         <w:rPr>
-          <w:rFonts w:ascii="宋体" w:eastAsia="宋体" w:hAnsi="宋体" w:cs="宋体" w:hint="eastAsia"/>
+          <w:rFonts w:ascii="宋体" w:eastAsia="宋体" w:hAnsi="宋体" w:cs="宋体"/>
           <w:kern w:val="0"/>
           <w:sz w:val="24"/>
           <w:szCs w:val="24"/>
@@ -951,7 +898,7 @@
         <w:ind w:firstLineChars="200" w:firstLine="480"/>
         <w:jc w:val="left"/>
         <w:rPr>
-          <w:rFonts w:ascii="宋体" w:eastAsia="宋体" w:hAnsi="宋体" w:cs="宋体" w:hint="eastAsia"/>
+          <w:rFonts w:ascii="宋体" w:eastAsia="宋体" w:hAnsi="宋体" w:cs="宋体"/>
           <w:kern w:val="0"/>
           <w:sz w:val="24"/>
           <w:szCs w:val="24"/>
@@ -1013,7 +960,7 @@
         <w:ind w:firstLineChars="200" w:firstLine="480"/>
         <w:jc w:val="left"/>
         <w:rPr>
-          <w:rFonts w:ascii="宋体" w:eastAsia="宋体" w:hAnsi="宋体" w:cs="宋体" w:hint="eastAsia"/>
+          <w:rFonts w:ascii="宋体" w:eastAsia="宋体" w:hAnsi="宋体" w:cs="宋体"/>
           <w:kern w:val="0"/>
           <w:sz w:val="24"/>
           <w:szCs w:val="24"/>
@@ -1057,7 +1004,7 @@
         <w:ind w:firstLineChars="200" w:firstLine="480"/>
         <w:jc w:val="left"/>
         <w:rPr>
-          <w:rFonts w:ascii="宋体" w:eastAsia="宋体" w:hAnsi="宋体" w:cs="宋体" w:hint="eastAsia"/>
+          <w:rFonts w:ascii="宋体" w:eastAsia="宋体" w:hAnsi="宋体" w:cs="宋体"/>
           <w:kern w:val="0"/>
           <w:sz w:val="24"/>
           <w:szCs w:val="24"/>
@@ -1079,7 +1026,7 @@
         <w:ind w:left="360" w:firstLineChars="200" w:firstLine="480"/>
         <w:jc w:val="left"/>
         <w:rPr>
-          <w:rFonts w:ascii="宋体" w:eastAsia="宋体" w:hAnsi="宋体" w:cs="宋体" w:hint="eastAsia"/>
+          <w:rFonts w:ascii="宋体" w:eastAsia="宋体" w:hAnsi="宋体" w:cs="宋体"/>
           <w:kern w:val="0"/>
           <w:sz w:val="24"/>
           <w:szCs w:val="24"/>
@@ -1110,7 +1057,7 @@
         <w:ind w:left="360" w:firstLineChars="200" w:firstLine="480"/>
         <w:jc w:val="left"/>
         <w:rPr>
-          <w:rFonts w:ascii="宋体" w:eastAsia="宋体" w:hAnsi="宋体" w:cs="宋体" w:hint="eastAsia"/>
+          <w:rFonts w:ascii="宋体" w:eastAsia="宋体" w:hAnsi="宋体" w:cs="宋体"/>
           <w:kern w:val="0"/>
           <w:sz w:val="24"/>
           <w:szCs w:val="24"/>
@@ -1172,7 +1119,7 @@
         <w:ind w:firstLineChars="200" w:firstLine="480"/>
         <w:jc w:val="left"/>
         <w:rPr>
-          <w:rFonts w:ascii="宋体" w:eastAsia="宋体" w:hAnsi="宋体" w:cs="宋体" w:hint="eastAsia"/>
+          <w:rFonts w:ascii="宋体" w:eastAsia="宋体" w:hAnsi="宋体" w:cs="宋体"/>
           <w:kern w:val="0"/>
           <w:sz w:val="24"/>
           <w:szCs w:val="24"/>
@@ -1217,9 +1164,6 @@
           <w:numId w:val="1"/>
         </w:numPr>
         <w:ind w:firstLineChars="0"/>
-        <w:rPr>
-          <w:rFonts w:hint="eastAsia"/>
-        </w:rPr>
       </w:pPr>
       <w:proofErr w:type="spellStart"/>
       <w:r>
@@ -1243,9 +1187,6 @@
       <w:pPr>
         <w:pStyle w:val="a5"/>
         <w:ind w:left="360" w:firstLineChars="0" w:firstLine="0"/>
-        <w:rPr>
-          <w:rFonts w:hint="eastAsia"/>
-        </w:rPr>
       </w:pPr>
       <w:r>
         <w:rPr>
@@ -1268,41 +1209,31 @@
           <w:numId w:val="1"/>
         </w:numPr>
         <w:ind w:firstLineChars="0"/>
+      </w:pPr>
+      <w:proofErr w:type="spellStart"/>
+      <w:r>
         <w:rPr>
           <w:rFonts w:hint="eastAsia"/>
         </w:rPr>
-      </w:pPr>
-      <w:proofErr w:type="spellStart"/>
+        <w:t>Applink</w:t>
+      </w:r>
+      <w:proofErr w:type="spellEnd"/>
+    </w:p>
+    <w:p>
       <w:r>
         <w:rPr>
           <w:rFonts w:hint="eastAsia"/>
         </w:rPr>
-        <w:t>Applink</w:t>
-      </w:r>
-      <w:proofErr w:type="spellEnd"/>
-    </w:p>
-    <w:p>
-      <w:pPr>
+        <w:t>接收协议，解析协议，按事件类型处理</w:t>
+      </w:r>
+    </w:p>
+    <w:p>
+      <w:r>
         <w:rPr>
           <w:rFonts w:hint="eastAsia"/>
         </w:rPr>
-      </w:pPr>
-      <w:r>
-        <w:rPr>
-          <w:rFonts w:hint="eastAsia"/>
-        </w:rPr>
-        <w:t>接收协议，解析协议，按事件类型处理</w:t>
-      </w:r>
-    </w:p>
-    <w:p>
-      <w:r>
-        <w:rPr>
-          <w:rFonts w:hint="eastAsia"/>
-        </w:rPr>
         <w:t>考虑网络延迟等问题。</w:t>
       </w:r>
-      <w:bookmarkStart w:id="0" w:name="_GoBack"/>
-      <w:bookmarkEnd w:id="0"/>
     </w:p>
     <w:sectPr>
       <w:pgSz w:w="11906" w:h="16838"/>

</xml_diff>

<commit_message>
add device search and show
</commit_message>
<xml_diff>
--- a/Doc/触摸屏事件.docx
+++ b/Doc/触摸屏事件.docx
@@ -37,21 +37,12 @@
       </w:r>
     </w:p>
     <w:p>
-      <w:proofErr w:type="spellStart"/>
       <w:r>
         <w:rPr>
           <w:rFonts w:hint="eastAsia"/>
         </w:rPr>
-        <w:t>Qt</w:t>
-      </w:r>
-      <w:proofErr w:type="spellEnd"/>
-      <w:r>
-        <w:rPr>
-          <w:rFonts w:hint="eastAsia"/>
-        </w:rPr>
-        <w:t xml:space="preserve"> </w:t>
-      </w:r>
-      <w:proofErr w:type="spellStart"/>
+        <w:t xml:space="preserve">Qt </w:t>
+      </w:r>
       <w:r>
         <w:rPr>
           <w:i/>
@@ -60,7 +51,6 @@
         </w:rPr>
         <w:t>mousePressEvent</w:t>
       </w:r>
-      <w:proofErr w:type="spellEnd"/>
       <w:r>
         <w:rPr>
           <w:rFonts w:hint="eastAsia"/>
@@ -129,28 +119,145 @@
           <w:sz w:val="24"/>
           <w:szCs w:val="24"/>
         </w:rPr>
+        <w:t>"jsonrpc":"2.0",</w:t>
+      </w:r>
+    </w:p>
+    <w:p>
+      <w:pPr>
+        <w:widowControl/>
+        <w:ind w:firstLineChars="200" w:firstLine="480"/>
+        <w:jc w:val="left"/>
+        <w:rPr>
+          <w:rFonts w:ascii="宋体" w:eastAsia="宋体" w:hAnsi="宋体" w:cs="宋体"/>
+          <w:kern w:val="0"/>
+          <w:sz w:val="24"/>
+          <w:szCs w:val="24"/>
+        </w:rPr>
+      </w:pPr>
+      <w:r>
+        <w:rPr>
+          <w:rFonts w:ascii="宋体" w:eastAsia="宋体" w:hAnsi="宋体" w:cs="宋体"/>
+          <w:kern w:val="0"/>
+          <w:sz w:val="24"/>
+          <w:szCs w:val="24"/>
+        </w:rPr>
+        <w:t>"method":"UI.OnTouchEvent",</w:t>
+      </w:r>
+    </w:p>
+    <w:p>
+      <w:pPr>
+        <w:widowControl/>
+        <w:ind w:firstLineChars="200" w:firstLine="480"/>
+        <w:jc w:val="left"/>
+        <w:rPr>
+          <w:rFonts w:ascii="宋体" w:eastAsia="宋体" w:hAnsi="宋体" w:cs="宋体"/>
+          <w:kern w:val="0"/>
+          <w:sz w:val="24"/>
+          <w:szCs w:val="24"/>
+        </w:rPr>
+      </w:pPr>
+      <w:r>
+        <w:rPr>
+          <w:rFonts w:ascii="宋体" w:eastAsia="宋体" w:hAnsi="宋体" w:cs="宋体"/>
+          <w:kern w:val="0"/>
+          <w:sz w:val="24"/>
+          <w:szCs w:val="24"/>
+        </w:rPr>
+        <w:t>"params":</w:t>
+      </w:r>
+    </w:p>
+    <w:p>
+      <w:pPr>
+        <w:widowControl/>
+        <w:ind w:firstLineChars="200" w:firstLine="480"/>
+        <w:jc w:val="left"/>
+        <w:rPr>
+          <w:rFonts w:ascii="宋体" w:eastAsia="宋体" w:hAnsi="宋体" w:cs="宋体"/>
+          <w:kern w:val="0"/>
+          <w:sz w:val="24"/>
+          <w:szCs w:val="24"/>
+        </w:rPr>
+      </w:pPr>
+      <w:r>
+        <w:rPr>
+          <w:rFonts w:ascii="宋体" w:eastAsia="宋体" w:hAnsi="宋体" w:cs="宋体"/>
+          <w:kern w:val="0"/>
+          <w:sz w:val="24"/>
+          <w:szCs w:val="24"/>
+        </w:rPr>
+        <w:t>{</w:t>
+      </w:r>
+    </w:p>
+    <w:p>
+      <w:pPr>
+        <w:widowControl/>
+        <w:ind w:left="360" w:firstLineChars="200" w:firstLine="480"/>
+        <w:jc w:val="left"/>
+        <w:rPr>
+          <w:rFonts w:ascii="宋体" w:eastAsia="宋体" w:hAnsi="宋体" w:cs="宋体"/>
+          <w:kern w:val="0"/>
+          <w:sz w:val="24"/>
+          <w:szCs w:val="24"/>
+        </w:rPr>
+      </w:pPr>
+      <w:r>
+        <w:rPr>
+          <w:rFonts w:ascii="宋体" w:eastAsia="宋体" w:hAnsi="宋体" w:cs="宋体"/>
+          <w:kern w:val="0"/>
+          <w:sz w:val="24"/>
+          <w:szCs w:val="24"/>
+        </w:rPr>
+        <w:t>"event":"[{"c":[{"x":473,"y</w:t>
+      </w:r>
+      <w:r>
+        <w:rPr>
+          <w:rFonts w:ascii="宋体" w:eastAsia="宋体" w:hAnsi="宋体" w:cs="宋体"/>
+          <w:kern w:val="0"/>
+          <w:sz w:val="24"/>
+          <w:szCs w:val="24"/>
+        </w:rPr>
+        <w:t>":275}]",</w:t>
+      </w:r>
+    </w:p>
+    <w:p>
+      <w:pPr>
+        <w:widowControl/>
+        <w:ind w:left="360" w:firstLineChars="200" w:firstLine="480"/>
+        <w:jc w:val="left"/>
+        <w:rPr>
+          <w:rFonts w:ascii="宋体" w:eastAsia="宋体" w:hAnsi="宋体" w:cs="宋体"/>
+          <w:kern w:val="0"/>
+          <w:sz w:val="24"/>
+          <w:szCs w:val="24"/>
+        </w:rPr>
+      </w:pPr>
+      <w:r>
+        <w:rPr>
+          <w:rFonts w:ascii="宋体" w:eastAsia="宋体" w:hAnsi="宋体" w:cs="宋体"/>
+          <w:kern w:val="0"/>
+          <w:sz w:val="24"/>
+          <w:szCs w:val="24"/>
+        </w:rPr>
+        <w:t>"type":"</w:t>
+      </w:r>
+      <w:r>
+        <w:rPr>
+          <w:rFonts w:ascii="宋体" w:eastAsia="宋体" w:hAnsi="宋体" w:cs="宋体" w:hint="eastAsia"/>
+          <w:kern w:val="0"/>
+          <w:sz w:val="24"/>
+          <w:szCs w:val="24"/>
+        </w:rPr>
+        <w:t>BEGIN</w:t>
+      </w:r>
+      <w:r>
+        <w:rPr>
+          <w:rFonts w:ascii="宋体" w:eastAsia="宋体" w:hAnsi="宋体" w:cs="宋体"/>
+          <w:kern w:val="0"/>
+          <w:sz w:val="24"/>
+          <w:szCs w:val="24"/>
+        </w:rPr>
         <w:t>"</w:t>
       </w:r>
-      <w:proofErr w:type="gramStart"/>
-      <w:r>
-        <w:rPr>
-          <w:rFonts w:ascii="宋体" w:eastAsia="宋体" w:hAnsi="宋体" w:cs="宋体"/>
-          <w:kern w:val="0"/>
-          <w:sz w:val="24"/>
-          <w:szCs w:val="24"/>
-        </w:rPr>
-        <w:t>jsonrpc</w:t>
-      </w:r>
-      <w:proofErr w:type="gramEnd"/>
-      <w:r>
-        <w:rPr>
-          <w:rFonts w:ascii="宋体" w:eastAsia="宋体" w:hAnsi="宋体" w:cs="宋体"/>
-          <w:kern w:val="0"/>
-          <w:sz w:val="24"/>
-          <w:szCs w:val="24"/>
-        </w:rPr>
-        <w:t>":"2.0",</w:t>
-      </w:r>
     </w:p>
     <w:p>
       <w:pPr>
@@ -171,207 +278,6 @@
           <w:sz w:val="24"/>
           <w:szCs w:val="24"/>
         </w:rPr>
-        <w:t>"</w:t>
-      </w:r>
-      <w:proofErr w:type="gramStart"/>
-      <w:r>
-        <w:rPr>
-          <w:rFonts w:ascii="宋体" w:eastAsia="宋体" w:hAnsi="宋体" w:cs="宋体"/>
-          <w:kern w:val="0"/>
-          <w:sz w:val="24"/>
-          <w:szCs w:val="24"/>
-        </w:rPr>
-        <w:t>method</w:t>
-      </w:r>
-      <w:proofErr w:type="gramEnd"/>
-      <w:r>
-        <w:rPr>
-          <w:rFonts w:ascii="宋体" w:eastAsia="宋体" w:hAnsi="宋体" w:cs="宋体"/>
-          <w:kern w:val="0"/>
-          <w:sz w:val="24"/>
-          <w:szCs w:val="24"/>
-        </w:rPr>
-        <w:t>":"</w:t>
-      </w:r>
-      <w:proofErr w:type="spellStart"/>
-      <w:r>
-        <w:rPr>
-          <w:rFonts w:ascii="宋体" w:eastAsia="宋体" w:hAnsi="宋体" w:cs="宋体"/>
-          <w:kern w:val="0"/>
-          <w:sz w:val="24"/>
-          <w:szCs w:val="24"/>
-        </w:rPr>
-        <w:t>UI.OnTouchEvent</w:t>
-      </w:r>
-      <w:proofErr w:type="spellEnd"/>
-      <w:r>
-        <w:rPr>
-          <w:rFonts w:ascii="宋体" w:eastAsia="宋体" w:hAnsi="宋体" w:cs="宋体"/>
-          <w:kern w:val="0"/>
-          <w:sz w:val="24"/>
-          <w:szCs w:val="24"/>
-        </w:rPr>
-        <w:t>",</w:t>
-      </w:r>
-    </w:p>
-    <w:p>
-      <w:pPr>
-        <w:widowControl/>
-        <w:ind w:firstLineChars="200" w:firstLine="480"/>
-        <w:jc w:val="left"/>
-        <w:rPr>
-          <w:rFonts w:ascii="宋体" w:eastAsia="宋体" w:hAnsi="宋体" w:cs="宋体"/>
-          <w:kern w:val="0"/>
-          <w:sz w:val="24"/>
-          <w:szCs w:val="24"/>
-        </w:rPr>
-      </w:pPr>
-      <w:r>
-        <w:rPr>
-          <w:rFonts w:ascii="宋体" w:eastAsia="宋体" w:hAnsi="宋体" w:cs="宋体"/>
-          <w:kern w:val="0"/>
-          <w:sz w:val="24"/>
-          <w:szCs w:val="24"/>
-        </w:rPr>
-        <w:t>"</w:t>
-      </w:r>
-      <w:proofErr w:type="spellStart"/>
-      <w:proofErr w:type="gramStart"/>
-      <w:r>
-        <w:rPr>
-          <w:rFonts w:ascii="宋体" w:eastAsia="宋体" w:hAnsi="宋体" w:cs="宋体"/>
-          <w:kern w:val="0"/>
-          <w:sz w:val="24"/>
-          <w:szCs w:val="24"/>
-        </w:rPr>
-        <w:t>params</w:t>
-      </w:r>
-      <w:proofErr w:type="spellEnd"/>
-      <w:proofErr w:type="gramEnd"/>
-      <w:r>
-        <w:rPr>
-          <w:rFonts w:ascii="宋体" w:eastAsia="宋体" w:hAnsi="宋体" w:cs="宋体"/>
-          <w:kern w:val="0"/>
-          <w:sz w:val="24"/>
-          <w:szCs w:val="24"/>
-        </w:rPr>
-        <w:t>":</w:t>
-      </w:r>
-    </w:p>
-    <w:p>
-      <w:pPr>
-        <w:widowControl/>
-        <w:ind w:firstLineChars="200" w:firstLine="480"/>
-        <w:jc w:val="left"/>
-        <w:rPr>
-          <w:rFonts w:ascii="宋体" w:eastAsia="宋体" w:hAnsi="宋体" w:cs="宋体"/>
-          <w:kern w:val="0"/>
-          <w:sz w:val="24"/>
-          <w:szCs w:val="24"/>
-        </w:rPr>
-      </w:pPr>
-      <w:r>
-        <w:rPr>
-          <w:rFonts w:ascii="宋体" w:eastAsia="宋体" w:hAnsi="宋体" w:cs="宋体"/>
-          <w:kern w:val="0"/>
-          <w:sz w:val="24"/>
-          <w:szCs w:val="24"/>
-        </w:rPr>
-        <w:t>{</w:t>
-      </w:r>
-    </w:p>
-    <w:p>
-      <w:pPr>
-        <w:widowControl/>
-        <w:ind w:left="360" w:firstLineChars="200" w:firstLine="480"/>
-        <w:jc w:val="left"/>
-        <w:rPr>
-          <w:rFonts w:ascii="宋体" w:eastAsia="宋体" w:hAnsi="宋体" w:cs="宋体"/>
-          <w:kern w:val="0"/>
-          <w:sz w:val="24"/>
-          <w:szCs w:val="24"/>
-        </w:rPr>
-      </w:pPr>
-      <w:r>
-        <w:rPr>
-          <w:rFonts w:ascii="宋体" w:eastAsia="宋体" w:hAnsi="宋体" w:cs="宋体"/>
-          <w:kern w:val="0"/>
-          <w:sz w:val="24"/>
-          <w:szCs w:val="24"/>
-        </w:rPr>
-        <w:t>"event":"[{"c":[{"x":473,"y</w:t>
-      </w:r>
-      <w:r>
-        <w:rPr>
-          <w:rFonts w:ascii="宋体" w:eastAsia="宋体" w:hAnsi="宋体" w:cs="宋体"/>
-          <w:kern w:val="0"/>
-          <w:sz w:val="24"/>
-          <w:szCs w:val="24"/>
-        </w:rPr>
-        <w:t>":275}]",</w:t>
-      </w:r>
-    </w:p>
-    <w:p>
-      <w:pPr>
-        <w:widowControl/>
-        <w:ind w:left="360" w:firstLineChars="200" w:firstLine="480"/>
-        <w:jc w:val="left"/>
-        <w:rPr>
-          <w:rFonts w:ascii="宋体" w:eastAsia="宋体" w:hAnsi="宋体" w:cs="宋体"/>
-          <w:kern w:val="0"/>
-          <w:sz w:val="24"/>
-          <w:szCs w:val="24"/>
-        </w:rPr>
-      </w:pPr>
-      <w:r>
-        <w:rPr>
-          <w:rFonts w:ascii="宋体" w:eastAsia="宋体" w:hAnsi="宋体" w:cs="宋体"/>
-          <w:kern w:val="0"/>
-          <w:sz w:val="24"/>
-          <w:szCs w:val="24"/>
-        </w:rPr>
-        <w:t>"type":"</w:t>
-      </w:r>
-      <w:r>
-        <w:rPr>
-          <w:rFonts w:ascii="宋体" w:eastAsia="宋体" w:hAnsi="宋体" w:cs="宋体" w:hint="eastAsia"/>
-          <w:kern w:val="0"/>
-          <w:sz w:val="24"/>
-          <w:szCs w:val="24"/>
-        </w:rPr>
-        <w:t>BEGIN</w:t>
-      </w:r>
-      <w:bookmarkStart w:id="0" w:name="_GoBack"/>
-      <w:bookmarkEnd w:id="0"/>
-      <w:r>
-        <w:rPr>
-          <w:rFonts w:ascii="宋体" w:eastAsia="宋体" w:hAnsi="宋体" w:cs="宋体"/>
-          <w:kern w:val="0"/>
-          <w:sz w:val="24"/>
-          <w:szCs w:val="24"/>
-        </w:rPr>
-        <w:t>"</w:t>
-      </w:r>
-    </w:p>
-    <w:p>
-      <w:pPr>
-        <w:widowControl/>
-        <w:ind w:firstLineChars="200" w:firstLine="480"/>
-        <w:jc w:val="left"/>
-        <w:rPr>
-          <w:rFonts w:ascii="宋体" w:eastAsia="宋体" w:hAnsi="宋体" w:cs="宋体"/>
-          <w:kern w:val="0"/>
-          <w:sz w:val="24"/>
-          <w:szCs w:val="24"/>
-        </w:rPr>
-      </w:pPr>
-      <w:r>
-        <w:rPr>
-          <w:rFonts w:ascii="宋体" w:eastAsia="宋体" w:hAnsi="宋体" w:cs="宋体"/>
-          <w:kern w:val="0"/>
-          <w:sz w:val="24"/>
-          <w:szCs w:val="24"/>
-        </w:rPr>
         <w:t>}</w:t>
       </w:r>
     </w:p>
@@ -397,21 +303,12 @@
       </w:r>
     </w:p>
     <w:p>
-      <w:proofErr w:type="spellStart"/>
       <w:r>
         <w:rPr>
           <w:rFonts w:hint="eastAsia"/>
         </w:rPr>
-        <w:t>Qt</w:t>
-      </w:r>
-      <w:proofErr w:type="spellEnd"/>
-      <w:r>
-        <w:rPr>
-          <w:rFonts w:hint="eastAsia"/>
-        </w:rPr>
-        <w:t xml:space="preserve"> </w:t>
-      </w:r>
-      <w:proofErr w:type="spellStart"/>
+        <w:t xml:space="preserve">Qt </w:t>
+      </w:r>
       <w:r>
         <w:rPr>
           <w:i/>
@@ -420,7 +317,6 @@
         </w:rPr>
         <w:t>mouseMoveEvent</w:t>
       </w:r>
-      <w:proofErr w:type="spellEnd"/>
       <w:r>
         <w:rPr>
           <w:rFonts w:hint="eastAsia"/>
@@ -489,28 +385,145 @@
           <w:sz w:val="24"/>
           <w:szCs w:val="24"/>
         </w:rPr>
+        <w:t>"jsonrpc":"2.0",</w:t>
+      </w:r>
+    </w:p>
+    <w:p>
+      <w:pPr>
+        <w:widowControl/>
+        <w:ind w:firstLineChars="200" w:firstLine="480"/>
+        <w:jc w:val="left"/>
+        <w:rPr>
+          <w:rFonts w:ascii="宋体" w:eastAsia="宋体" w:hAnsi="宋体" w:cs="宋体"/>
+          <w:kern w:val="0"/>
+          <w:sz w:val="24"/>
+          <w:szCs w:val="24"/>
+        </w:rPr>
+      </w:pPr>
+      <w:r>
+        <w:rPr>
+          <w:rFonts w:ascii="宋体" w:eastAsia="宋体" w:hAnsi="宋体" w:cs="宋体"/>
+          <w:kern w:val="0"/>
+          <w:sz w:val="24"/>
+          <w:szCs w:val="24"/>
+        </w:rPr>
+        <w:t>"method":"UI.OnTouchEvent",</w:t>
+      </w:r>
+    </w:p>
+    <w:p>
+      <w:pPr>
+        <w:widowControl/>
+        <w:ind w:firstLineChars="200" w:firstLine="480"/>
+        <w:jc w:val="left"/>
+        <w:rPr>
+          <w:rFonts w:ascii="宋体" w:eastAsia="宋体" w:hAnsi="宋体" w:cs="宋体"/>
+          <w:kern w:val="0"/>
+          <w:sz w:val="24"/>
+          <w:szCs w:val="24"/>
+        </w:rPr>
+      </w:pPr>
+      <w:r>
+        <w:rPr>
+          <w:rFonts w:ascii="宋体" w:eastAsia="宋体" w:hAnsi="宋体" w:cs="宋体"/>
+          <w:kern w:val="0"/>
+          <w:sz w:val="24"/>
+          <w:szCs w:val="24"/>
+        </w:rPr>
+        <w:t>"params":</w:t>
+      </w:r>
+    </w:p>
+    <w:p>
+      <w:pPr>
+        <w:widowControl/>
+        <w:ind w:firstLineChars="200" w:firstLine="480"/>
+        <w:jc w:val="left"/>
+        <w:rPr>
+          <w:rFonts w:ascii="宋体" w:eastAsia="宋体" w:hAnsi="宋体" w:cs="宋体"/>
+          <w:kern w:val="0"/>
+          <w:sz w:val="24"/>
+          <w:szCs w:val="24"/>
+        </w:rPr>
+      </w:pPr>
+      <w:r>
+        <w:rPr>
+          <w:rFonts w:ascii="宋体" w:eastAsia="宋体" w:hAnsi="宋体" w:cs="宋体"/>
+          <w:kern w:val="0"/>
+          <w:sz w:val="24"/>
+          <w:szCs w:val="24"/>
+        </w:rPr>
+        <w:t>{</w:t>
+      </w:r>
+    </w:p>
+    <w:p>
+      <w:pPr>
+        <w:widowControl/>
+        <w:ind w:left="360" w:firstLineChars="200" w:firstLine="480"/>
+        <w:jc w:val="left"/>
+        <w:rPr>
+          <w:rFonts w:ascii="宋体" w:eastAsia="宋体" w:hAnsi="宋体" w:cs="宋体"/>
+          <w:kern w:val="0"/>
+          <w:sz w:val="24"/>
+          <w:szCs w:val="24"/>
+        </w:rPr>
+      </w:pPr>
+      <w:r>
+        <w:rPr>
+          <w:rFonts w:ascii="宋体" w:eastAsia="宋体" w:hAnsi="宋体" w:cs="宋体"/>
+          <w:kern w:val="0"/>
+          <w:sz w:val="24"/>
+          <w:szCs w:val="24"/>
+        </w:rPr>
+        <w:t>"event":"[{"c":[{"x":473,"y</w:t>
+      </w:r>
+      <w:r>
+        <w:rPr>
+          <w:rFonts w:ascii="宋体" w:eastAsia="宋体" w:hAnsi="宋体" w:cs="宋体"/>
+          <w:kern w:val="0"/>
+          <w:sz w:val="24"/>
+          <w:szCs w:val="24"/>
+        </w:rPr>
+        <w:t>":275}]",</w:t>
+      </w:r>
+    </w:p>
+    <w:p>
+      <w:pPr>
+        <w:widowControl/>
+        <w:ind w:left="360" w:firstLineChars="200" w:firstLine="480"/>
+        <w:jc w:val="left"/>
+        <w:rPr>
+          <w:rFonts w:ascii="宋体" w:eastAsia="宋体" w:hAnsi="宋体" w:cs="宋体"/>
+          <w:kern w:val="0"/>
+          <w:sz w:val="24"/>
+          <w:szCs w:val="24"/>
+        </w:rPr>
+      </w:pPr>
+      <w:r>
+        <w:rPr>
+          <w:rFonts w:ascii="宋体" w:eastAsia="宋体" w:hAnsi="宋体" w:cs="宋体"/>
+          <w:kern w:val="0"/>
+          <w:sz w:val="24"/>
+          <w:szCs w:val="24"/>
+        </w:rPr>
+        <w:t>"type":"</w:t>
+      </w:r>
+      <w:r>
+        <w:rPr>
+          <w:rFonts w:ascii="宋体" w:eastAsia="宋体" w:hAnsi="宋体" w:cs="宋体" w:hint="eastAsia"/>
+          <w:kern w:val="0"/>
+          <w:sz w:val="24"/>
+          <w:szCs w:val="24"/>
+        </w:rPr>
+        <w:t>MOVE</w:t>
+      </w:r>
+      <w:r>
+        <w:rPr>
+          <w:rFonts w:ascii="宋体" w:eastAsia="宋体" w:hAnsi="宋体" w:cs="宋体"/>
+          <w:kern w:val="0"/>
+          <w:sz w:val="24"/>
+          <w:szCs w:val="24"/>
+        </w:rPr>
         <w:t>"</w:t>
       </w:r>
-      <w:proofErr w:type="gramStart"/>
-      <w:r>
-        <w:rPr>
-          <w:rFonts w:ascii="宋体" w:eastAsia="宋体" w:hAnsi="宋体" w:cs="宋体"/>
-          <w:kern w:val="0"/>
-          <w:sz w:val="24"/>
-          <w:szCs w:val="24"/>
-        </w:rPr>
-        <w:t>jsonrpc</w:t>
-      </w:r>
-      <w:proofErr w:type="gramEnd"/>
-      <w:r>
-        <w:rPr>
-          <w:rFonts w:ascii="宋体" w:eastAsia="宋体" w:hAnsi="宋体" w:cs="宋体"/>
-          <w:kern w:val="0"/>
-          <w:sz w:val="24"/>
-          <w:szCs w:val="24"/>
-        </w:rPr>
-        <w:t>":"2.0",</w:t>
-      </w:r>
     </w:p>
     <w:p>
       <w:pPr>
@@ -531,227 +544,6 @@
           <w:sz w:val="24"/>
           <w:szCs w:val="24"/>
         </w:rPr>
-        <w:t>"</w:t>
-      </w:r>
-      <w:proofErr w:type="gramStart"/>
-      <w:r>
-        <w:rPr>
-          <w:rFonts w:ascii="宋体" w:eastAsia="宋体" w:hAnsi="宋体" w:cs="宋体"/>
-          <w:kern w:val="0"/>
-          <w:sz w:val="24"/>
-          <w:szCs w:val="24"/>
-        </w:rPr>
-        <w:t>method</w:t>
-      </w:r>
-      <w:proofErr w:type="gramEnd"/>
-      <w:r>
-        <w:rPr>
-          <w:rFonts w:ascii="宋体" w:eastAsia="宋体" w:hAnsi="宋体" w:cs="宋体"/>
-          <w:kern w:val="0"/>
-          <w:sz w:val="24"/>
-          <w:szCs w:val="24"/>
-        </w:rPr>
-        <w:t>":"</w:t>
-      </w:r>
-      <w:proofErr w:type="spellStart"/>
-      <w:r>
-        <w:rPr>
-          <w:rFonts w:ascii="宋体" w:eastAsia="宋体" w:hAnsi="宋体" w:cs="宋体"/>
-          <w:kern w:val="0"/>
-          <w:sz w:val="24"/>
-          <w:szCs w:val="24"/>
-        </w:rPr>
-        <w:t>UI.OnTouchEvent</w:t>
-      </w:r>
-      <w:proofErr w:type="spellEnd"/>
-      <w:r>
-        <w:rPr>
-          <w:rFonts w:ascii="宋体" w:eastAsia="宋体" w:hAnsi="宋体" w:cs="宋体"/>
-          <w:kern w:val="0"/>
-          <w:sz w:val="24"/>
-          <w:szCs w:val="24"/>
-        </w:rPr>
-        <w:t>",</w:t>
-      </w:r>
-    </w:p>
-    <w:p>
-      <w:pPr>
-        <w:widowControl/>
-        <w:ind w:firstLineChars="200" w:firstLine="480"/>
-        <w:jc w:val="left"/>
-        <w:rPr>
-          <w:rFonts w:ascii="宋体" w:eastAsia="宋体" w:hAnsi="宋体" w:cs="宋体"/>
-          <w:kern w:val="0"/>
-          <w:sz w:val="24"/>
-          <w:szCs w:val="24"/>
-        </w:rPr>
-      </w:pPr>
-      <w:r>
-        <w:rPr>
-          <w:rFonts w:ascii="宋体" w:eastAsia="宋体" w:hAnsi="宋体" w:cs="宋体"/>
-          <w:kern w:val="0"/>
-          <w:sz w:val="24"/>
-          <w:szCs w:val="24"/>
-        </w:rPr>
-        <w:t>"</w:t>
-      </w:r>
-      <w:proofErr w:type="spellStart"/>
-      <w:proofErr w:type="gramStart"/>
-      <w:r>
-        <w:rPr>
-          <w:rFonts w:ascii="宋体" w:eastAsia="宋体" w:hAnsi="宋体" w:cs="宋体"/>
-          <w:kern w:val="0"/>
-          <w:sz w:val="24"/>
-          <w:szCs w:val="24"/>
-        </w:rPr>
-        <w:t>params</w:t>
-      </w:r>
-      <w:proofErr w:type="spellEnd"/>
-      <w:proofErr w:type="gramEnd"/>
-      <w:r>
-        <w:rPr>
-          <w:rFonts w:ascii="宋体" w:eastAsia="宋体" w:hAnsi="宋体" w:cs="宋体"/>
-          <w:kern w:val="0"/>
-          <w:sz w:val="24"/>
-          <w:szCs w:val="24"/>
-        </w:rPr>
-        <w:t>":</w:t>
-      </w:r>
-    </w:p>
-    <w:p>
-      <w:pPr>
-        <w:widowControl/>
-        <w:ind w:firstLineChars="200" w:firstLine="480"/>
-        <w:jc w:val="left"/>
-        <w:rPr>
-          <w:rFonts w:ascii="宋体" w:eastAsia="宋体" w:hAnsi="宋体" w:cs="宋体"/>
-          <w:kern w:val="0"/>
-          <w:sz w:val="24"/>
-          <w:szCs w:val="24"/>
-        </w:rPr>
-      </w:pPr>
-      <w:r>
-        <w:rPr>
-          <w:rFonts w:ascii="宋体" w:eastAsia="宋体" w:hAnsi="宋体" w:cs="宋体"/>
-          <w:kern w:val="0"/>
-          <w:sz w:val="24"/>
-          <w:szCs w:val="24"/>
-        </w:rPr>
-        <w:t>{</w:t>
-      </w:r>
-    </w:p>
-    <w:p>
-      <w:pPr>
-        <w:widowControl/>
-        <w:ind w:left="360" w:firstLineChars="200" w:firstLine="480"/>
-        <w:jc w:val="left"/>
-        <w:rPr>
-          <w:rFonts w:ascii="宋体" w:eastAsia="宋体" w:hAnsi="宋体" w:cs="宋体"/>
-          <w:kern w:val="0"/>
-          <w:sz w:val="24"/>
-          <w:szCs w:val="24"/>
-        </w:rPr>
-      </w:pPr>
-      <w:r>
-        <w:rPr>
-          <w:rFonts w:ascii="宋体" w:eastAsia="宋体" w:hAnsi="宋体" w:cs="宋体"/>
-          <w:kern w:val="0"/>
-          <w:sz w:val="24"/>
-          <w:szCs w:val="24"/>
-        </w:rPr>
-        <w:t>"event":"[{"c":[{"x":473,"y</w:t>
-      </w:r>
-      <w:r>
-        <w:rPr>
-          <w:rFonts w:ascii="宋体" w:eastAsia="宋体" w:hAnsi="宋体" w:cs="宋体"/>
-          <w:kern w:val="0"/>
-          <w:sz w:val="24"/>
-          <w:szCs w:val="24"/>
-        </w:rPr>
-        <w:t>":275}]",</w:t>
-      </w:r>
-    </w:p>
-    <w:p>
-      <w:pPr>
-        <w:widowControl/>
-        <w:ind w:left="360" w:firstLineChars="200" w:firstLine="480"/>
-        <w:jc w:val="left"/>
-        <w:rPr>
-          <w:rFonts w:ascii="宋体" w:eastAsia="宋体" w:hAnsi="宋体" w:cs="宋体"/>
-          <w:kern w:val="0"/>
-          <w:sz w:val="24"/>
-          <w:szCs w:val="24"/>
-        </w:rPr>
-      </w:pPr>
-      <w:r>
-        <w:rPr>
-          <w:rFonts w:ascii="宋体" w:eastAsia="宋体" w:hAnsi="宋体" w:cs="宋体"/>
-          <w:kern w:val="0"/>
-          <w:sz w:val="24"/>
-          <w:szCs w:val="24"/>
-        </w:rPr>
-        <w:t>"</w:t>
-      </w:r>
-      <w:proofErr w:type="spellStart"/>
-      <w:proofErr w:type="gramStart"/>
-      <w:r>
-        <w:rPr>
-          <w:rFonts w:ascii="宋体" w:eastAsia="宋体" w:hAnsi="宋体" w:cs="宋体"/>
-          <w:kern w:val="0"/>
-          <w:sz w:val="24"/>
-          <w:szCs w:val="24"/>
-        </w:rPr>
-        <w:t>type</w:t>
-      </w:r>
-      <w:proofErr w:type="gramEnd"/>
-      <w:r>
-        <w:rPr>
-          <w:rFonts w:ascii="宋体" w:eastAsia="宋体" w:hAnsi="宋体" w:cs="宋体"/>
-          <w:kern w:val="0"/>
-          <w:sz w:val="24"/>
-          <w:szCs w:val="24"/>
-        </w:rPr>
-        <w:t>":"</w:t>
-      </w:r>
-      <w:r>
-        <w:rPr>
-          <w:rFonts w:ascii="宋体" w:eastAsia="宋体" w:hAnsi="宋体" w:cs="宋体" w:hint="eastAsia"/>
-          <w:kern w:val="0"/>
-          <w:sz w:val="24"/>
-          <w:szCs w:val="24"/>
-        </w:rPr>
-        <w:t>END</w:t>
-      </w:r>
-      <w:proofErr w:type="spellEnd"/>
-      <w:r>
-        <w:rPr>
-          <w:rFonts w:ascii="宋体" w:eastAsia="宋体" w:hAnsi="宋体" w:cs="宋体"/>
-          <w:kern w:val="0"/>
-          <w:sz w:val="24"/>
-          <w:szCs w:val="24"/>
-        </w:rPr>
-        <w:t>"</w:t>
-      </w:r>
-    </w:p>
-    <w:p>
-      <w:pPr>
-        <w:widowControl/>
-        <w:ind w:firstLineChars="200" w:firstLine="480"/>
-        <w:jc w:val="left"/>
-        <w:rPr>
-          <w:rFonts w:ascii="宋体" w:eastAsia="宋体" w:hAnsi="宋体" w:cs="宋体"/>
-          <w:kern w:val="0"/>
-          <w:sz w:val="24"/>
-          <w:szCs w:val="24"/>
-        </w:rPr>
-      </w:pPr>
-      <w:r>
-        <w:rPr>
-          <w:rFonts w:ascii="宋体" w:eastAsia="宋体" w:hAnsi="宋体" w:cs="宋体"/>
-          <w:kern w:val="0"/>
-          <w:sz w:val="24"/>
-          <w:szCs w:val="24"/>
-        </w:rPr>
         <w:t>}</w:t>
       </w:r>
     </w:p>
@@ -777,21 +569,12 @@
       </w:r>
     </w:p>
     <w:p>
-      <w:proofErr w:type="spellStart"/>
       <w:r>
         <w:rPr>
           <w:rFonts w:hint="eastAsia"/>
         </w:rPr>
-        <w:t>Qt</w:t>
-      </w:r>
-      <w:proofErr w:type="spellEnd"/>
-      <w:r>
-        <w:rPr>
-          <w:rFonts w:hint="eastAsia"/>
-        </w:rPr>
-        <w:t xml:space="preserve"> </w:t>
-      </w:r>
-      <w:proofErr w:type="spellStart"/>
+        <w:t xml:space="preserve">Qt </w:t>
+      </w:r>
       <w:r>
         <w:rPr>
           <w:i/>
@@ -800,7 +583,6 @@
         </w:rPr>
         <w:t>mouseReleaseEvent</w:t>
       </w:r>
-      <w:proofErr w:type="spellEnd"/>
       <w:r>
         <w:rPr>
           <w:rFonts w:hint="eastAsia"/>
@@ -869,27 +651,7 @@
           <w:sz w:val="24"/>
           <w:szCs w:val="24"/>
         </w:rPr>
-        <w:t>"</w:t>
-      </w:r>
-      <w:proofErr w:type="gramStart"/>
-      <w:r>
-        <w:rPr>
-          <w:rFonts w:ascii="宋体" w:eastAsia="宋体" w:hAnsi="宋体" w:cs="宋体"/>
-          <w:kern w:val="0"/>
-          <w:sz w:val="24"/>
-          <w:szCs w:val="24"/>
-        </w:rPr>
-        <w:t>jsonrpc</w:t>
-      </w:r>
-      <w:proofErr w:type="gramEnd"/>
-      <w:r>
-        <w:rPr>
-          <w:rFonts w:ascii="宋体" w:eastAsia="宋体" w:hAnsi="宋体" w:cs="宋体"/>
-          <w:kern w:val="0"/>
-          <w:sz w:val="24"/>
-          <w:szCs w:val="24"/>
-        </w:rPr>
-        <w:t>":"2.0",</w:t>
+        <w:t>"jsonrpc":"2.0",</w:t>
       </w:r>
     </w:p>
     <w:p>
@@ -911,47 +673,7 @@
           <w:sz w:val="24"/>
           <w:szCs w:val="24"/>
         </w:rPr>
-        <w:t>"</w:t>
-      </w:r>
-      <w:proofErr w:type="gramStart"/>
-      <w:r>
-        <w:rPr>
-          <w:rFonts w:ascii="宋体" w:eastAsia="宋体" w:hAnsi="宋体" w:cs="宋体"/>
-          <w:kern w:val="0"/>
-          <w:sz w:val="24"/>
-          <w:szCs w:val="24"/>
-        </w:rPr>
-        <w:t>method</w:t>
-      </w:r>
-      <w:proofErr w:type="gramEnd"/>
-      <w:r>
-        <w:rPr>
-          <w:rFonts w:ascii="宋体" w:eastAsia="宋体" w:hAnsi="宋体" w:cs="宋体"/>
-          <w:kern w:val="0"/>
-          <w:sz w:val="24"/>
-          <w:szCs w:val="24"/>
-        </w:rPr>
-        <w:t>":"</w:t>
-      </w:r>
-      <w:proofErr w:type="spellStart"/>
-      <w:r>
-        <w:rPr>
-          <w:rFonts w:ascii="宋体" w:eastAsia="宋体" w:hAnsi="宋体" w:cs="宋体"/>
-          <w:kern w:val="0"/>
-          <w:sz w:val="24"/>
-          <w:szCs w:val="24"/>
-        </w:rPr>
-        <w:t>UI.OnTouchEvent</w:t>
-      </w:r>
-      <w:proofErr w:type="spellEnd"/>
-      <w:r>
-        <w:rPr>
-          <w:rFonts w:ascii="宋体" w:eastAsia="宋体" w:hAnsi="宋体" w:cs="宋体"/>
-          <w:kern w:val="0"/>
-          <w:sz w:val="24"/>
-          <w:szCs w:val="24"/>
-        </w:rPr>
-        <w:t>",</w:t>
+        <w:t>"method":"UI.OnTouchEvent",</w:t>
       </w:r>
     </w:p>
     <w:p>
@@ -973,29 +695,7 @@
           <w:sz w:val="24"/>
           <w:szCs w:val="24"/>
         </w:rPr>
-        <w:t>"</w:t>
-      </w:r>
-      <w:proofErr w:type="spellStart"/>
-      <w:proofErr w:type="gramStart"/>
-      <w:r>
-        <w:rPr>
-          <w:rFonts w:ascii="宋体" w:eastAsia="宋体" w:hAnsi="宋体" w:cs="宋体"/>
-          <w:kern w:val="0"/>
-          <w:sz w:val="24"/>
-          <w:szCs w:val="24"/>
-        </w:rPr>
-        <w:t>params</w:t>
-      </w:r>
-      <w:proofErr w:type="spellEnd"/>
-      <w:proofErr w:type="gramEnd"/>
-      <w:r>
-        <w:rPr>
-          <w:rFonts w:ascii="宋体" w:eastAsia="宋体" w:hAnsi="宋体" w:cs="宋体"/>
-          <w:kern w:val="0"/>
-          <w:sz w:val="24"/>
-          <w:szCs w:val="24"/>
-        </w:rPr>
-        <w:t>":</w:t>
+        <w:t>"params":</w:t>
       </w:r>
     </w:p>
     <w:p>
@@ -1070,28 +770,7 @@
           <w:sz w:val="24"/>
           <w:szCs w:val="24"/>
         </w:rPr>
-        <w:t>"</w:t>
-      </w:r>
-      <w:proofErr w:type="spellStart"/>
-      <w:proofErr w:type="gramStart"/>
-      <w:r>
-        <w:rPr>
-          <w:rFonts w:ascii="宋体" w:eastAsia="宋体" w:hAnsi="宋体" w:cs="宋体"/>
-          <w:kern w:val="0"/>
-          <w:sz w:val="24"/>
-          <w:szCs w:val="24"/>
-        </w:rPr>
-        <w:t>type</w:t>
-      </w:r>
-      <w:proofErr w:type="gramEnd"/>
-      <w:r>
-        <w:rPr>
-          <w:rFonts w:ascii="宋体" w:eastAsia="宋体" w:hAnsi="宋体" w:cs="宋体"/>
-          <w:kern w:val="0"/>
-          <w:sz w:val="24"/>
-          <w:szCs w:val="24"/>
-        </w:rPr>
-        <w:t>":"</w:t>
+        <w:t>"type":"</w:t>
       </w:r>
       <w:r>
         <w:rPr>
@@ -1100,9 +779,10 @@
           <w:sz w:val="24"/>
           <w:szCs w:val="24"/>
         </w:rPr>
-        <w:t>MOVE</w:t>
-      </w:r>
-      <w:proofErr w:type="spellEnd"/>
+        <w:t>END</w:t>
+      </w:r>
+      <w:bookmarkStart w:id="0" w:name="_GoBack"/>
+      <w:bookmarkEnd w:id="0"/>
       <w:r>
         <w:rPr>
           <w:rFonts w:ascii="宋体" w:eastAsia="宋体" w:hAnsi="宋体" w:cs="宋体"/>
@@ -1165,7 +845,6 @@
         </w:numPr>
         <w:ind w:firstLineChars="0"/>
       </w:pPr>
-      <w:proofErr w:type="spellStart"/>
       <w:r>
         <w:t>S</w:t>
       </w:r>
@@ -1173,14 +852,7 @@
         <w:rPr>
           <w:rFonts w:hint="eastAsia"/>
         </w:rPr>
-        <w:t>dl</w:t>
-      </w:r>
-      <w:proofErr w:type="spellEnd"/>
-      <w:r>
-        <w:rPr>
-          <w:rFonts w:hint="eastAsia"/>
-        </w:rPr>
-        <w:t xml:space="preserve"> </w:t>
+        <w:t xml:space="preserve">dl </w:t>
       </w:r>
     </w:p>
     <w:p>
@@ -1210,14 +882,12 @@
         </w:numPr>
         <w:ind w:firstLineChars="0"/>
       </w:pPr>
-      <w:proofErr w:type="spellStart"/>
       <w:r>
         <w:rPr>
           <w:rFonts w:hint="eastAsia"/>
         </w:rPr>
         <w:t>Applink</w:t>
       </w:r>
-      <w:proofErr w:type="spellEnd"/>
     </w:p>
     <w:p>
       <w:r>

</xml_diff>